<commit_message>
Cambios en el TO DO
</commit_message>
<xml_diff>
--- a/To DO del Proyecto.docx
+++ b/To DO del Proyecto.docx
@@ -59,12 +59,6 @@
       <w:r>
         <w:rPr/>
         <w:t>Adaptar la BD a los cambios</w:t>
-        <w:br/>
-        <w:br/>
-      </w:r>
-      <w:r>
-        <w:rPr/>
-        <w:t>Menú modal para ver y cambiar datos del usuario</w:t>
       </w:r>
     </w:p>
     <w:p>
@@ -133,52 +127,163 @@
       </w:pPr>
       <w:r>
         <w:rPr/>
-        <w:t>implementar El “como llegar”, Mensajes de wazzap y numero de tlf</w:t>
-      </w:r>
-    </w:p>
-    <w:p>
-      <w:pPr>
-        <w:pStyle w:val="Normal"/>
-        <w:bidi w:val="0"/>
-        <w:jc w:val="left"/>
-        <w:rPr/>
-      </w:pPr>
-      <w:r>
-        <w:rPr/>
-      </w:r>
-    </w:p>
-    <w:p>
-      <w:pPr>
-        <w:pStyle w:val="Normal"/>
-        <w:bidi w:val="0"/>
-        <w:jc w:val="left"/>
-        <w:rPr/>
-      </w:pPr>
-      <w:r>
-        <w:rPr/>
-        <w:t>eliminar los datos de seguridad Vial del registro</w:t>
-      </w:r>
-    </w:p>
-    <w:p>
-      <w:pPr>
-        <w:pStyle w:val="Normal"/>
-        <w:bidi w:val="0"/>
-        <w:jc w:val="left"/>
-        <w:rPr/>
-      </w:pPr>
-      <w:r>
-        <w:rPr/>
-      </w:r>
-    </w:p>
-    <w:p>
-      <w:pPr>
-        <w:pStyle w:val="Normal"/>
-        <w:bidi w:val="0"/>
-        <w:jc w:val="left"/>
-        <w:rPr/>
-      </w:pPr>
-      <w:r>
-        <w:rPr/>
+        <w:t xml:space="preserve">Pestaña de Emergencia </w:t>
+      </w:r>
+      <w:r>
+        <w:rPr/>
+        <w:t>funcional</w:t>
+      </w:r>
+    </w:p>
+    <w:p>
+      <w:pPr>
+        <w:pStyle w:val="Normal"/>
+        <w:bidi w:val="0"/>
+        <w:jc w:val="left"/>
+        <w:rPr/>
+      </w:pPr>
+      <w:r>
+        <w:rPr/>
+      </w:r>
+    </w:p>
+    <w:p>
+      <w:pPr>
+        <w:pStyle w:val="Normal"/>
+        <w:bidi w:val="0"/>
+        <w:jc w:val="left"/>
+        <w:rPr/>
+      </w:pPr>
+      <w:r>
+        <w:rPr/>
+        <w:t>Implementar API de la IA</w:t>
+      </w:r>
+    </w:p>
+    <w:p>
+      <w:pPr>
+        <w:pStyle w:val="Normal"/>
+        <w:bidi w:val="0"/>
+        <w:jc w:val="left"/>
+        <w:rPr/>
+      </w:pPr>
+      <w:r>
+        <w:rPr/>
+      </w:r>
+    </w:p>
+    <w:p>
+      <w:pPr>
+        <w:pStyle w:val="Normal"/>
+        <w:bidi w:val="0"/>
+        <w:jc w:val="left"/>
+        <w:rPr/>
+      </w:pPr>
+      <w:r>
+        <w:rPr/>
+        <w:t>Implementar la compatibilidad de las motos al registro de productos</w:t>
+      </w:r>
+    </w:p>
+    <w:p>
+      <w:pPr>
+        <w:pStyle w:val="Normal"/>
+        <w:bidi w:val="0"/>
+        <w:jc w:val="left"/>
+        <w:rPr/>
+      </w:pPr>
+      <w:r>
+        <w:rPr/>
+      </w:r>
+    </w:p>
+    <w:p>
+      <w:pPr>
+        <w:pStyle w:val="Normal"/>
+        <w:bidi w:val="0"/>
+        <w:jc w:val="left"/>
+        <w:rPr/>
+      </w:pPr>
+      <w:r>
+        <w:rPr/>
+        <w:t>Acomodar las comunidades de moteros para que funcione como los grupos en facebook</w:t>
+      </w:r>
+    </w:p>
+    <w:p>
+      <w:pPr>
+        <w:pStyle w:val="Normal"/>
+        <w:bidi w:val="0"/>
+        <w:jc w:val="left"/>
+        <w:rPr/>
+      </w:pPr>
+      <w:r>
+        <w:rPr/>
+      </w:r>
+    </w:p>
+    <w:p>
+      <w:pPr>
+        <w:pStyle w:val="Normal"/>
+        <w:bidi w:val="0"/>
+        <w:jc w:val="left"/>
+        <w:rPr/>
+      </w:pPr>
+      <w:r>
+        <w:rPr/>
+        <w:t>implementar los cursos para que se puedan registrar desde la vista admin, aunque no haya contenido.</w:t>
+      </w:r>
+    </w:p>
+    <w:p>
+      <w:pPr>
+        <w:pStyle w:val="Normal"/>
+        <w:bidi w:val="0"/>
+        <w:jc w:val="left"/>
+        <w:rPr/>
+      </w:pPr>
+      <w:r>
+        <w:rPr/>
+      </w:r>
+    </w:p>
+    <w:p>
+      <w:pPr>
+        <w:pStyle w:val="Normal"/>
+        <w:bidi w:val="0"/>
+        <w:jc w:val="left"/>
+        <w:rPr/>
+      </w:pPr>
+      <w:r>
+        <w:rPr/>
+      </w:r>
+    </w:p>
+    <w:p>
+      <w:pPr>
+        <w:pStyle w:val="Normal"/>
+        <w:bidi w:val="0"/>
+        <w:jc w:val="left"/>
+        <w:rPr/>
+      </w:pPr>
+      <w:r>
+        <w:rPr/>
+        <w:t>Hacer que aparezcan los descuentos en la vista de motorizados según la moto que tengan y si son compatibles</w:t>
+      </w:r>
+    </w:p>
+    <w:p>
+      <w:pPr>
+        <w:pStyle w:val="Normal"/>
+        <w:bidi w:val="0"/>
+        <w:jc w:val="left"/>
+        <w:rPr/>
+      </w:pPr>
+      <w:r>
+        <w:rPr/>
+      </w:r>
+    </w:p>
+    <w:p>
+      <w:pPr>
+        <w:pStyle w:val="Normal"/>
+        <w:bidi w:val="0"/>
+        <w:jc w:val="left"/>
+        <w:rPr>
+          <w:u w:val="single"/>
+        </w:rPr>
+      </w:pPr>
+      <w:r>
+        <w:rPr>
+          <w:u w:val="single"/>
+        </w:rPr>
       </w:r>
     </w:p>
     <w:p>
@@ -270,7 +375,7 @@
     <w:pPr>
       <w:widowControl/>
       <w:suppressAutoHyphens w:val="true"/>
-      <w:overflowPunct w:val="true"/>
+      <w:overflowPunct w:val="false"/>
       <w:bidi w:val="0"/>
       <w:spacing w:before="0" w:after="0"/>
       <w:jc w:val="left"/>

</xml_diff>